<commit_message>
updated and working problem 2
</commit_message>
<xml_diff>
--- a/Applied_Numerical_Methods_I/Assignments/HW5/HW5.docx
+++ b/Applied_Numerical_Methods_I/Assignments/HW5/HW5.docx
@@ -921,8 +921,13 @@
         <w:spacing w:after="0" w:line="240" w:lineRule="auto"/>
       </w:pPr>
       <w:r>
-        <w:t xml:space="preserve">Nope! </w:t>
-      </w:r>
+        <w:t>Bad fit!</w:t>
+      </w:r>
+    </w:p>
+    <w:p>
+      <w:pPr>
+        <w:spacing w:after="0" w:line="240" w:lineRule="auto"/>
+      </w:pPr>
     </w:p>
     <w:p>
       <w:pPr>
@@ -1124,7 +1129,6 @@
         <w:spacing w:after="0" w:line="240" w:lineRule="auto"/>
       </w:pPr>
       <w:r>
-        <w:lastRenderedPageBreak/>
         <w:t>Function looks like the form</w:t>
       </w:r>
     </w:p>
@@ -1283,7 +1287,31 @@
         <w:rPr>
           <w:rFonts w:eastAsiaTheme="minorEastAsia"/>
         </w:rPr>
-        <w:t xml:space="preserve">s = @(R) sum( ( R(1) * X * </w:t>
+        <w:t xml:space="preserve">s = @(R) sum( ( R(1) </w:t>
+      </w:r>
+      <w:r>
+        <w:rPr>
+          <w:rFonts w:eastAsiaTheme="minorEastAsia"/>
+        </w:rPr>
+        <w:t>.</w:t>
+      </w:r>
+      <w:r>
+        <w:rPr>
+          <w:rFonts w:eastAsiaTheme="minorEastAsia"/>
+        </w:rPr>
+        <w:t xml:space="preserve">* X </w:t>
+      </w:r>
+      <w:r>
+        <w:rPr>
+          <w:rFonts w:eastAsiaTheme="minorEastAsia"/>
+        </w:rPr>
+        <w:t>.</w:t>
+      </w:r>
+      <w:r>
+        <w:rPr>
+          <w:rFonts w:eastAsiaTheme="minorEastAsia"/>
+        </w:rPr>
+        <w:t xml:space="preserve">* </w:t>
       </w:r>
       <w:proofErr w:type="spellStart"/>
       <w:r>
@@ -1413,7 +1441,31 @@
         <w:rPr>
           <w:rFonts w:eastAsiaTheme="minorEastAsia"/>
         </w:rPr>
-        <w:t xml:space="preserve">1)* x * </w:t>
+        <w:t>1)</w:t>
+      </w:r>
+      <w:r>
+        <w:rPr>
+          <w:rFonts w:eastAsiaTheme="minorEastAsia"/>
+        </w:rPr>
+        <w:t>.</w:t>
+      </w:r>
+      <w:r>
+        <w:rPr>
+          <w:rFonts w:eastAsiaTheme="minorEastAsia"/>
+        </w:rPr>
+        <w:t xml:space="preserve">* x </w:t>
+      </w:r>
+      <w:r>
+        <w:rPr>
+          <w:rFonts w:eastAsiaTheme="minorEastAsia"/>
+        </w:rPr>
+        <w:t>.</w:t>
+      </w:r>
+      <w:r>
+        <w:rPr>
+          <w:rFonts w:eastAsiaTheme="minorEastAsia"/>
+        </w:rPr>
+        <w:t xml:space="preserve">* </w:t>
       </w:r>
       <w:proofErr w:type="spellStart"/>
       <w:r>
@@ -1475,151 +1527,100 @@
           <w:rFonts w:eastAsiaTheme="minorEastAsia"/>
         </w:rPr>
       </w:pPr>
-    </w:p>
-    <w:p>
-      <w:pPr>
-        <w:spacing w:after="0" w:line="240" w:lineRule="auto"/>
-        <w:rPr>
-          <w:rFonts w:eastAsiaTheme="minorEastAsia"/>
-        </w:rPr>
-      </w:pPr>
-    </w:p>
-    <w:p>
-      <w:pPr>
-        <w:spacing w:after="0" w:line="240" w:lineRule="auto"/>
-        <w:rPr>
-          <w:rFonts w:eastAsiaTheme="minorEastAsia"/>
-        </w:rPr>
-      </w:pPr>
-    </w:p>
-    <w:p>
-      <w:pPr>
-        <w:spacing w:after="0" w:line="240" w:lineRule="auto"/>
-        <w:rPr>
-          <w:rFonts w:eastAsiaTheme="minorEastAsia"/>
-        </w:rPr>
-      </w:pPr>
-    </w:p>
-    <w:p>
-      <w:pPr>
-        <w:spacing w:after="0" w:line="240" w:lineRule="auto"/>
-        <w:rPr>
-          <w:rFonts w:eastAsiaTheme="minorEastAsia"/>
-        </w:rPr>
-      </w:pPr>
-      <w:r>
-        <w:object w:dxaOrig="8640" w:dyaOrig="5760">
-          <v:shapetype id="_x0000_t75" coordsize="21600,21600" o:spt="75" o:preferrelative="t" path="m@4@5l@4@11@9@11@9@5xe" filled="f" stroked="f">
-            <v:stroke joinstyle="miter"/>
-            <v:formulas>
-              <v:f eqn="if lineDrawn pixelLineWidth 0"/>
-              <v:f eqn="sum @0 1 0"/>
-              <v:f eqn="sum 0 0 @1"/>
-              <v:f eqn="prod @2 1 2"/>
-              <v:f eqn="prod @3 21600 pixelWidth"/>
-              <v:f eqn="prod @3 21600 pixelHeight"/>
-              <v:f eqn="sum @0 0 1"/>
-              <v:f eqn="prod @6 1 2"/>
-              <v:f eqn="prod @7 21600 pixelWidth"/>
-              <v:f eqn="sum @8 21600 0"/>
-              <v:f eqn="prod @7 21600 pixelHeight"/>
-              <v:f eqn="sum @10 21600 0"/>
-            </v:formulas>
-            <v:path o:extrusionok="f" gradientshapeok="t" o:connecttype="rect"/>
-            <o:lock v:ext="edit" aspectratio="t"/>
-          </v:shapetype>
-          <v:shape id="_x0000_i1025" type="#_x0000_t75" style="width:330.75pt;height:220.5pt" o:ole="">
-            <v:imagedata r:id="rId9" o:title=""/>
-          </v:shape>
-          <o:OLEObject Type="Embed" ProgID="MtbGraph.Document" ShapeID="_x0000_i1025" DrawAspect="Content" ObjectID="_1414457205" r:id="rId10"/>
-        </w:object>
-      </w:r>
-    </w:p>
-    <w:p>
-      <w:pPr>
-        <w:spacing w:after="0" w:line="240" w:lineRule="auto"/>
-        <w:rPr>
-          <w:rFonts w:eastAsiaTheme="minorEastAsia"/>
-        </w:rPr>
-      </w:pPr>
-    </w:p>
-    <w:p>
-      <w:pPr>
-        <w:spacing w:after="0" w:line="240" w:lineRule="auto"/>
-        <w:rPr>
-          <w:rFonts w:eastAsiaTheme="minorEastAsia"/>
-        </w:rPr>
-      </w:pPr>
-    </w:p>
-    <w:p>
-      <w:pPr>
-        <w:spacing w:after="0" w:line="240" w:lineRule="auto"/>
-        <w:rPr>
-          <w:rFonts w:eastAsiaTheme="minorEastAsia"/>
-        </w:rPr>
-      </w:pPr>
-      <w:r>
-        <w:rPr>
-          <w:rFonts w:eastAsiaTheme="minorEastAsia"/>
-        </w:rPr>
-        <w:t>This plot give some indication that the model wouldn’t be the best, but not terrible either.</w:t>
-      </w:r>
-    </w:p>
-    <w:p>
-      <w:pPr>
-        <w:spacing w:after="0" w:line="240" w:lineRule="auto"/>
-        <w:rPr>
-          <w:rFonts w:eastAsiaTheme="minorEastAsia"/>
-        </w:rPr>
-      </w:pPr>
-    </w:p>
-    <w:p>
-      <w:pPr>
-        <w:spacing w:after="0" w:line="240" w:lineRule="auto"/>
-        <w:rPr>
-          <w:rFonts w:eastAsiaTheme="minorEastAsia"/>
-        </w:rPr>
-      </w:pPr>
-    </w:p>
-    <w:p>
-      <w:pPr>
-        <w:spacing w:after="0" w:line="240" w:lineRule="auto"/>
-        <w:rPr>
-          <w:rFonts w:eastAsiaTheme="minorEastAsia"/>
-        </w:rPr>
-      </w:pPr>
-    </w:p>
-    <w:p>
-      <w:pPr>
-        <w:spacing w:after="0" w:line="240" w:lineRule="auto"/>
-        <w:rPr>
-          <w:rFonts w:eastAsiaTheme="minorEastAsia"/>
-        </w:rPr>
-      </w:pPr>
-    </w:p>
-    <w:p>
-      <w:pPr>
-        <w:spacing w:after="0" w:line="240" w:lineRule="auto"/>
-        <w:rPr>
-          <w:rFonts w:eastAsiaTheme="minorEastAsia"/>
-        </w:rPr>
-      </w:pPr>
-    </w:p>
-    <w:p>
-      <w:pPr>
-        <w:spacing w:after="0" w:line="240" w:lineRule="auto"/>
-        <w:rPr>
-          <w:rFonts w:eastAsiaTheme="minorEastAsia"/>
-        </w:rPr>
-      </w:pPr>
-    </w:p>
-    <w:p>
-      <w:pPr>
-        <w:spacing w:after="0" w:line="240" w:lineRule="auto"/>
-        <w:rPr>
-          <w:rFonts w:eastAsiaTheme="minorEastAsia"/>
-        </w:rPr>
-      </w:pPr>
+      <w:r>
+        <w:rPr>
+          <w:rFonts w:eastAsiaTheme="minorEastAsia"/>
+        </w:rPr>
+        <w:t xml:space="preserve">C = </w:t>
+      </w:r>
+      <w:r>
+        <w:rPr>
+          <w:rFonts w:eastAsiaTheme="minorEastAsia"/>
+        </w:rPr>
+        <w:t>2.6279</w:t>
+      </w:r>
+      <w:r>
+        <w:rPr>
+          <w:rFonts w:eastAsiaTheme="minorEastAsia"/>
+        </w:rPr>
+        <w:t>3</w:t>
+      </w:r>
+    </w:p>
+    <w:p>
+      <w:pPr>
+        <w:spacing w:after="0" w:line="240" w:lineRule="auto"/>
+        <w:rPr>
+          <w:rFonts w:eastAsiaTheme="minorEastAsia"/>
+        </w:rPr>
+      </w:pPr>
+      <w:r>
+        <w:rPr>
+          <w:rFonts w:eastAsiaTheme="minorEastAsia"/>
+        </w:rPr>
+        <w:t>B =</w:t>
+      </w:r>
+      <w:r>
+        <w:rPr>
+          <w:rFonts w:eastAsiaTheme="minorEastAsia"/>
+        </w:rPr>
+        <w:t xml:space="preserve"> -</w:t>
+      </w:r>
+      <w:r>
+        <w:rPr>
+          <w:rFonts w:eastAsiaTheme="minorEastAsia"/>
+        </w:rPr>
+        <w:t>.</w:t>
+      </w:r>
+      <w:r>
+        <w:rPr>
+          <w:rFonts w:eastAsiaTheme="minorEastAsia"/>
+        </w:rPr>
+        <w:t>7</w:t>
+      </w:r>
+      <w:r>
+        <w:rPr>
+          <w:rFonts w:eastAsiaTheme="minorEastAsia"/>
+        </w:rPr>
+        <w:t>42535</w:t>
+      </w:r>
+    </w:p>
+    <w:p>
+      <w:pPr>
+        <w:spacing w:after="0" w:line="240" w:lineRule="auto"/>
+        <w:rPr>
+          <w:rFonts w:eastAsiaTheme="minorEastAsia"/>
+        </w:rPr>
+      </w:pPr>
+      <w:r>
+        <w:rPr>
+          <w:rFonts w:eastAsiaTheme="minorEastAsia"/>
+        </w:rPr>
+        <w:t>A =</w:t>
+      </w:r>
+      <w:r>
+        <w:rPr>
+          <w:rFonts w:eastAsiaTheme="minorEastAsia"/>
+        </w:rPr>
+        <w:t xml:space="preserve"> -</w:t>
+      </w:r>
+      <w:r>
+        <w:rPr>
+          <w:rFonts w:eastAsiaTheme="minorEastAsia"/>
+        </w:rPr>
+        <w:t>.03</w:t>
+      </w:r>
+      <w:r>
+        <w:rPr>
+          <w:rFonts w:eastAsiaTheme="minorEastAsia"/>
+        </w:rPr>
+        <w:t>346</w:t>
+      </w:r>
+      <w:r>
+        <w:rPr>
+          <w:rFonts w:eastAsiaTheme="minorEastAsia"/>
+        </w:rPr>
+        <w:t>2</w:t>
+      </w:r>
     </w:p>
     <w:p>
       <w:pPr>
@@ -1630,6 +1631,124 @@
       </w:pPr>
       <w:bookmarkStart w:id="0" w:name="_GoBack"/>
       <w:bookmarkEnd w:id="0"/>
+    </w:p>
+    <w:p>
+      <w:pPr>
+        <w:spacing w:after="0" w:line="240" w:lineRule="auto"/>
+        <w:rPr>
+          <w:rFonts w:eastAsiaTheme="minorEastAsia"/>
+        </w:rPr>
+      </w:pPr>
+    </w:p>
+    <w:p>
+      <w:pPr>
+        <w:spacing w:after="0" w:line="240" w:lineRule="auto"/>
+        <w:rPr>
+          <w:rFonts w:eastAsiaTheme="minorEastAsia"/>
+        </w:rPr>
+      </w:pPr>
+      <w:r>
+        <w:rPr>
+          <w:rFonts w:eastAsiaTheme="minorEastAsia"/>
+          <w:noProof/>
+        </w:rPr>
+        <w:drawing>
+          <wp:inline distT="0" distB="0" distL="0" distR="0">
+            <wp:extent cx="4292600" cy="3219450"/>
+            <wp:effectExtent l="0" t="0" r="0" b="0"/>
+            <wp:docPr id="8" name="Picture 8"/>
+            <wp:cNvGraphicFramePr>
+              <a:graphicFrameLocks xmlns:a="http://schemas.openxmlformats.org/drawingml/2006/main" noChangeAspect="1"/>
+            </wp:cNvGraphicFramePr>
+            <a:graphic xmlns:a="http://schemas.openxmlformats.org/drawingml/2006/main">
+              <a:graphicData uri="http://schemas.openxmlformats.org/drawingml/2006/picture">
+                <pic:pic xmlns:pic="http://schemas.openxmlformats.org/drawingml/2006/picture">
+                  <pic:nvPicPr>
+                    <pic:cNvPr id="0" name="Picture 3"/>
+                    <pic:cNvPicPr>
+                      <a:picLocks noChangeAspect="1" noChangeArrowheads="1"/>
+                    </pic:cNvPicPr>
+                  </pic:nvPicPr>
+                  <pic:blipFill>
+                    <a:blip r:embed="rId9">
+                      <a:extLst>
+                        <a:ext uri="{28A0092B-C50C-407E-A947-70E740481C1C}">
+                          <a14:useLocalDpi xmlns:a14="http://schemas.microsoft.com/office/drawing/2010/main" val="0"/>
+                        </a:ext>
+                      </a:extLst>
+                    </a:blip>
+                    <a:srcRect/>
+                    <a:stretch>
+                      <a:fillRect/>
+                    </a:stretch>
+                  </pic:blipFill>
+                  <pic:spPr bwMode="auto">
+                    <a:xfrm>
+                      <a:off x="0" y="0"/>
+                      <a:ext cx="4292600" cy="3219450"/>
+                    </a:xfrm>
+                    <a:prstGeom prst="rect">
+                      <a:avLst/>
+                    </a:prstGeom>
+                    <a:noFill/>
+                    <a:ln>
+                      <a:noFill/>
+                    </a:ln>
+                  </pic:spPr>
+                </pic:pic>
+              </a:graphicData>
+            </a:graphic>
+          </wp:inline>
+        </w:drawing>
+      </w:r>
+    </w:p>
+    <w:p>
+      <w:pPr>
+        <w:spacing w:after="0" w:line="240" w:lineRule="auto"/>
+        <w:rPr>
+          <w:rFonts w:eastAsiaTheme="minorEastAsia"/>
+        </w:rPr>
+      </w:pPr>
+    </w:p>
+    <w:p>
+      <w:pPr>
+        <w:spacing w:after="0" w:line="240" w:lineRule="auto"/>
+        <w:rPr>
+          <w:rFonts w:eastAsiaTheme="minorEastAsia"/>
+        </w:rPr>
+      </w:pPr>
+    </w:p>
+    <w:p>
+      <w:pPr>
+        <w:spacing w:after="0" w:line="240" w:lineRule="auto"/>
+        <w:rPr>
+          <w:rFonts w:eastAsiaTheme="minorEastAsia"/>
+        </w:rPr>
+      </w:pPr>
+    </w:p>
+    <w:p>
+      <w:pPr>
+        <w:spacing w:after="0" w:line="240" w:lineRule="auto"/>
+        <w:rPr>
+          <w:rFonts w:eastAsiaTheme="minorEastAsia"/>
+        </w:rPr>
+      </w:pPr>
+    </w:p>
+    <w:p>
+      <w:pPr>
+        <w:spacing w:after="0" w:line="240" w:lineRule="auto"/>
+        <w:rPr>
+          <w:rFonts w:eastAsiaTheme="minorEastAsia"/>
+        </w:rPr>
+      </w:pPr>
+    </w:p>
+    <w:p>
+      <w:pPr>
+        <w:spacing w:after="0" w:line="240" w:lineRule="auto"/>
+        <w:rPr>
+          <w:rFonts w:eastAsiaTheme="minorEastAsia"/>
+        </w:rPr>
+      </w:pPr>
       <w:r>
         <w:rPr>
           <w:noProof/>
@@ -1651,7 +1770,7 @@
                     <pic:cNvPicPr/>
                   </pic:nvPicPr>
                   <pic:blipFill>
-                    <a:blip r:embed="rId11"/>
+                    <a:blip r:embed="rId10"/>
                     <a:stretch>
                       <a:fillRect/>
                     </a:stretch>
@@ -1703,7 +1822,7 @@
                     </pic:cNvPicPr>
                   </pic:nvPicPr>
                   <pic:blipFill>
-                    <a:blip r:embed="rId12">
+                    <a:blip r:embed="rId11">
                       <a:extLst>
                         <a:ext uri="{28A0092B-C50C-407E-A947-70E740481C1C}">
                           <a14:useLocalDpi xmlns:a14="http://schemas.microsoft.com/office/drawing/2010/main" val="0"/>
@@ -1809,7 +1928,7 @@
                     </pic:cNvPicPr>
                   </pic:nvPicPr>
                   <pic:blipFill>
-                    <a:blip r:embed="rId13">
+                    <a:blip r:embed="rId12">
                       <a:extLst>
                         <a:ext uri="{28A0092B-C50C-407E-A947-70E740481C1C}">
                           <a14:useLocalDpi xmlns:a14="http://schemas.microsoft.com/office/drawing/2010/main" val="0"/>

</xml_diff>